<commit_message>
Finission du dossier analyse
</commit_message>
<xml_diff>
--- a/chifoumi_dossierAnalyseConceptionACompléter.docx
+++ b/chifoumi_dossierAnalyseConceptionACompléter.docx
@@ -1,6 +1,6 @@
 
 <file path=word/document.xml><?xml version="1.0" encoding="utf-8"?>
-<w:document xmlns:wpc="http://schemas.microsoft.com/office/word/2010/wordprocessingCanvas" xmlns:cx="http://schemas.microsoft.com/office/drawing/2014/chartex" xmlns:cx1="http://schemas.microsoft.com/office/drawing/2015/9/8/chartex" xmlns:cx2="http://schemas.microsoft.com/office/drawing/2015/10/21/chartex" xmlns:cx3="http://schemas.microsoft.com/office/drawing/2016/5/9/chartex" xmlns:cx4="http://schemas.microsoft.com/office/drawing/2016/5/10/chartex" xmlns:cx5="http://schemas.microsoft.com/office/drawing/2016/5/11/chartex" xmlns:cx6="http://schemas.microsoft.com/office/drawing/2016/5/12/chartex" xmlns:cx7="http://schemas.microsoft.com/office/drawing/2016/5/13/chartex" xmlns:cx8="http://schemas.microsoft.com/office/drawing/2016/5/14/chartex" xmlns:mc="http://schemas.openxmlformats.org/markup-compatibility/2006" xmlns:aink="http://schemas.microsoft.com/office/drawing/2016/ink" xmlns:am3d="http://schemas.microsoft.com/office/drawing/2017/model3d" xmlns:o="urn:schemas-microsoft-com:office:office" xmlns:r="http://schemas.openxmlformats.org/officeDocument/2006/relationships" xmlns:m="http://schemas.openxmlformats.org/officeDocument/2006/math" xmlns:v="urn:schemas-microsoft-com:vml" xmlns:wp14="http://schemas.microsoft.com/office/word/2010/wordprocessingDrawing" xmlns:wp="http://schemas.openxmlformats.org/drawingml/2006/wordprocessingDrawing" xmlns:w10="urn:schemas-microsoft-com:office:word" xmlns:w="http://schemas.openxmlformats.org/wordprocessingml/2006/main" xmlns:w14="http://schemas.microsoft.com/office/word/2010/wordml" xmlns:w15="http://schemas.microsoft.com/office/word/2012/wordml" xmlns:w16cex="http://schemas.microsoft.com/office/word/2018/wordml/cex" xmlns:w16cid="http://schemas.microsoft.com/office/word/2016/wordml/cid" xmlns:w16="http://schemas.microsoft.com/office/word/2018/wordml" xmlns:w16sdtdh="http://schemas.microsoft.com/office/word/2020/wordml/sdtdatahash" xmlns:w16se="http://schemas.microsoft.com/office/word/2015/wordml/symex" xmlns:wpg="http://schemas.microsoft.com/office/word/2010/wordprocessingGroup" xmlns:wpi="http://schemas.microsoft.com/office/word/2010/wordprocessingInk" xmlns:wne="http://schemas.microsoft.com/office/word/2006/wordml" xmlns:wps="http://schemas.microsoft.com/office/word/2010/wordprocessingShape" mc:Ignorable="w14 w15 w16se w16cid w16 w16cex w16sdtdh wp14">
+<w:document xmlns:wpc="http://schemas.microsoft.com/office/word/2010/wordprocessingCanvas" xmlns:cx="http://schemas.microsoft.com/office/drawing/2014/chartex" xmlns:cx1="http://schemas.microsoft.com/office/drawing/2015/9/8/chartex" xmlns:mc="http://schemas.openxmlformats.org/markup-compatibility/2006" xmlns:o="urn:schemas-microsoft-com:office:office" xmlns:r="http://schemas.openxmlformats.org/officeDocument/2006/relationships" xmlns:m="http://schemas.openxmlformats.org/officeDocument/2006/math" xmlns:v="urn:schemas-microsoft-com:vml" xmlns:wp14="http://schemas.microsoft.com/office/word/2010/wordprocessingDrawing" xmlns:wp="http://schemas.openxmlformats.org/drawingml/2006/wordprocessingDrawing" xmlns:w10="urn:schemas-microsoft-com:office:word" xmlns:w="http://schemas.openxmlformats.org/wordprocessingml/2006/main" xmlns:w14="http://schemas.microsoft.com/office/word/2010/wordml" xmlns:w15="http://schemas.microsoft.com/office/word/2012/wordml" xmlns:w16se="http://schemas.microsoft.com/office/word/2015/wordml/symex" xmlns:wpg="http://schemas.microsoft.com/office/word/2010/wordprocessingGroup" xmlns:wpi="http://schemas.microsoft.com/office/word/2010/wordprocessingInk" xmlns:wne="http://schemas.microsoft.com/office/word/2006/wordml" xmlns:wps="http://schemas.microsoft.com/office/word/2010/wordprocessingShape" mc:Ignorable="w14 w15 w16se wp14">
   <w:body>
     <w:p>
       <w:pPr>
@@ -636,7 +636,7 @@
               </wp:inline>
             </w:drawing>
           </mc:Choice>
-          <mc:Fallback>
+          <mc:Fallback xmlns:w16sdtdh="http://schemas.microsoft.com/office/word/2020/wordml/sdtdatahash" xmlns:w16="http://schemas.microsoft.com/office/word/2018/wordml" xmlns:w16cid="http://schemas.microsoft.com/office/word/2016/wordml/cid" xmlns:w16cex="http://schemas.microsoft.com/office/word/2018/wordml/cex" xmlns:am3d="http://schemas.microsoft.com/office/drawing/2017/model3d" xmlns:aink="http://schemas.microsoft.com/office/drawing/2016/ink" xmlns:cx8="http://schemas.microsoft.com/office/drawing/2016/5/14/chartex" xmlns:cx7="http://schemas.microsoft.com/office/drawing/2016/5/13/chartex" xmlns:cx6="http://schemas.microsoft.com/office/drawing/2016/5/12/chartex" xmlns:cx5="http://schemas.microsoft.com/office/drawing/2016/5/11/chartex" xmlns:cx4="http://schemas.microsoft.com/office/drawing/2016/5/10/chartex" xmlns:cx3="http://schemas.microsoft.com/office/drawing/2016/5/9/chartex" xmlns:cx2="http://schemas.microsoft.com/office/drawing/2015/10/21/chartex">
             <w:pict>
               <v:group w14:anchorId="53942AA2" id="Group 273" o:spid="_x0000_s1026" style="width:485.5pt;height:.6pt;mso-position-horizontal-relative:char;mso-position-vertical-relative:line" coordsize="9710,12" o:gfxdata="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">
                 <v:group id="Group 274" o:spid="_x0000_s1027" style="position:absolute;left:6;top:6;width:9699;height:2" coordorigin="6,6" coordsize="9699,2" o:gfxdata="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">
@@ -960,8 +960,8 @@
           <w:lang w:val="fr-FR" w:eastAsia="fr-FR"/>
         </w:rPr>
         <w:drawing>
-          <wp:inline distT="0" distB="0" distL="0" distR="0" wp14:anchorId="7882D260" wp14:editId="64969241">
-            <wp:extent cx="1907698" cy="1394551"/>
+          <wp:inline distT="0" distB="0" distL="0" distR="0" wp14:anchorId="7882D260" wp14:editId="24F4D524">
+            <wp:extent cx="2955340" cy="1815423"/>
             <wp:effectExtent l="0" t="0" r="0" b="0"/>
             <wp:docPr id="23" name="Image 23"/>
             <wp:cNvGraphicFramePr>
@@ -975,7 +975,13 @@
                     <pic:cNvPicPr/>
                   </pic:nvPicPr>
                   <pic:blipFill>
-                    <a:blip r:embed="rId11"/>
+                    <a:blip r:embed="rId11">
+                      <a:extLst>
+                        <a:ext uri="{28A0092B-C50C-407E-A947-70E740481C1C}">
+                          <a14:useLocalDpi xmlns:a14="http://schemas.microsoft.com/office/drawing/2010/main" val="0"/>
+                        </a:ext>
+                      </a:extLst>
+                    </a:blip>
                     <a:stretch>
                       <a:fillRect/>
                     </a:stretch>
@@ -983,7 +989,7 @@
                   <pic:spPr>
                     <a:xfrm>
                       <a:off x="0" y="0"/>
-                      <a:ext cx="1944173" cy="1421215"/>
+                      <a:ext cx="2972131" cy="1825737"/>
                     </a:xfrm>
                     <a:prstGeom prst="rect">
                       <a:avLst/>
@@ -3782,6 +3788,7 @@
         <w:rPr>
           <w:lang w:val="fr-FR"/>
         </w:rPr>
+        <w:lastRenderedPageBreak/>
         <w:t xml:space="preserve">Tableau </w:t>
       </w:r>
       <w:r>
@@ -3858,13 +3865,11 @@
           <w:b/>
         </w:rPr>
       </w:pPr>
-      <w:proofErr w:type="gramStart"/>
       <w:r>
         <w:rPr>
           <w:rFonts w:ascii="Times New Roman" w:hAnsi="Times New Roman"/>
           <w:b/>
         </w:rPr>
-        <w:lastRenderedPageBreak/>
         <w:t>Remarques</w:t>
       </w:r>
       <w:r>
@@ -3881,7 +3886,6 @@
         </w:rPr>
         <w:t>:</w:t>
       </w:r>
-      <w:proofErr w:type="gramEnd"/>
     </w:p>
     <w:p>
       <w:pPr>
@@ -6167,7 +6171,6 @@
               </w:rPr>
             </w:pPr>
             <w:proofErr w:type="spellStart"/>
-            <w:proofErr w:type="gramStart"/>
             <w:r>
               <w:rPr>
                 <w:rFonts w:ascii="Courier New"/>
@@ -6177,7 +6180,6 @@
               <w:t>enum</w:t>
             </w:r>
             <w:proofErr w:type="spellEnd"/>
-            <w:proofErr w:type="gramEnd"/>
             <w:r>
               <w:rPr>
                 <w:rFonts w:ascii="Courier New"/>
@@ -9949,7 +9951,7 @@
           <w:noProof/>
           <w:sz w:val="20"/>
           <w:szCs w:val="20"/>
-          <w:lang w:val="fr-FR"/>
+          <w:lang w:val="fr-FR" w:eastAsia="fr-FR"/>
         </w:rPr>
         <w:drawing>
           <wp:inline distT="0" distB="0" distL="0" distR="0" wp14:anchorId="7A79E010" wp14:editId="7DA94FE3">
@@ -10986,19 +10988,11 @@
         </w:rPr>
         <w:t xml:space="preserve"> : </w:t>
       </w:r>
-      <w:proofErr w:type="spellStart"/>
-      <w:r>
-        <w:rPr>
-          <w:lang w:val="fr-FR"/>
-        </w:rPr>
-        <w:t>Evénements</w:t>
-      </w:r>
-      <w:proofErr w:type="spellEnd"/>
-      <w:r>
-        <w:rPr>
-          <w:lang w:val="fr-FR"/>
-        </w:rPr>
-        <w:t xml:space="preserve"> faisant changer le jeu d’état</w:t>
+      <w:r>
+        <w:rPr>
+          <w:lang w:val="fr-FR"/>
+        </w:rPr>
+        <w:t>Evénements faisant changer le jeu d’état</w:t>
       </w:r>
     </w:p>
     <w:p>
@@ -11213,7 +11207,6 @@
                 <w:lang w:val="fr-FR"/>
               </w:rPr>
             </w:pPr>
-            <w:proofErr w:type="spellStart"/>
             <w:r>
               <w:rPr>
                 <w:rFonts w:ascii="Courier New"/>
@@ -11221,17 +11214,7 @@
                 <w:sz w:val="20"/>
                 <w:lang w:val="fr-FR"/>
               </w:rPr>
-              <w:t>Etat</w:t>
-            </w:r>
-            <w:proofErr w:type="spellEnd"/>
-            <w:r>
-              <w:rPr>
-                <w:rFonts w:ascii="Courier New"/>
-                <w:spacing w:val="-1"/>
-                <w:sz w:val="20"/>
-                <w:lang w:val="fr-FR"/>
-              </w:rPr>
-              <w:t xml:space="preserve"> initial </w:t>
+              <w:t xml:space="preserve">Etat initial </w:t>
             </w:r>
             <w:r>
               <w:rPr>
@@ -11406,27 +11389,7 @@
                 <w:sz w:val="20"/>
                 <w:lang w:val="fr-FR"/>
               </w:rPr>
-              <w:t xml:space="preserve"> </w:t>
-            </w:r>
-            <w:proofErr w:type="spellStart"/>
-            <w:r>
-              <w:rPr>
-                <w:rFonts w:ascii="Courier New"/>
-                <w:spacing w:val="-1"/>
-                <w:sz w:val="20"/>
-                <w:lang w:val="fr-FR"/>
-              </w:rPr>
-              <w:t>Etat</w:t>
-            </w:r>
-            <w:proofErr w:type="spellEnd"/>
-            <w:r>
-              <w:rPr>
-                <w:rFonts w:ascii="Courier New"/>
-                <w:spacing w:val="-1"/>
-                <w:sz w:val="20"/>
-                <w:lang w:val="fr-FR"/>
-              </w:rPr>
-              <w:t xml:space="preserve"> initial</w:t>
+              <w:t xml:space="preserve"> Etat initial</w:t>
             </w:r>
           </w:p>
         </w:tc>
@@ -12237,14 +12200,25 @@
           <w:p>
             <w:pPr>
               <w:pStyle w:val="TableParagraph"/>
-              <w:spacing w:before="5" w:line="223" w:lineRule="exact"/>
-              <w:ind w:left="176"/>
+              <w:spacing w:before="3" w:line="223" w:lineRule="exact"/>
+              <w:ind w:right="1"/>
+              <w:jc w:val="center"/>
               <w:rPr>
                 <w:rFonts w:ascii="Courier New" w:eastAsia="Courier New" w:hAnsi="Courier New" w:cs="Courier New"/>
                 <w:sz w:val="20"/>
                 <w:szCs w:val="20"/>
               </w:rPr>
             </w:pPr>
+            <w:proofErr w:type="spellStart"/>
+            <w:r>
+              <w:rPr>
+                <w:rFonts w:ascii="Courier New" w:eastAsia="Courier New" w:hAnsi="Courier New" w:cs="Courier New"/>
+                <w:sz w:val="20"/>
+                <w:szCs w:val="20"/>
+              </w:rPr>
+              <w:t>etatInitial</w:t>
+            </w:r>
+            <w:proofErr w:type="spellEnd"/>
           </w:p>
         </w:tc>
         <w:tc>
@@ -12260,7 +12234,7 @@
           <w:p>
             <w:pPr>
               <w:pStyle w:val="TableParagraph"/>
-              <w:spacing w:before="5" w:line="223" w:lineRule="exact"/>
+              <w:spacing w:before="3" w:line="223" w:lineRule="exact"/>
               <w:ind w:right="1"/>
               <w:jc w:val="center"/>
               <w:rPr>
@@ -12269,6 +12243,52 @@
                 <w:szCs w:val="20"/>
               </w:rPr>
             </w:pPr>
+            <w:proofErr w:type="spellStart"/>
+            <w:r>
+              <w:rPr>
+                <w:rFonts w:ascii="Courier New" w:eastAsia="Courier New" w:hAnsi="Courier New" w:cs="Courier New"/>
+                <w:sz w:val="20"/>
+                <w:szCs w:val="20"/>
+              </w:rPr>
+              <w:t>Partie</w:t>
+            </w:r>
+            <w:proofErr w:type="spellEnd"/>
+            <w:r>
+              <w:rPr>
+                <w:rFonts w:ascii="Courier New" w:eastAsia="Courier New" w:hAnsi="Courier New" w:cs="Courier New"/>
+                <w:sz w:val="20"/>
+                <w:szCs w:val="20"/>
+              </w:rPr>
+              <w:t xml:space="preserve"> </w:t>
+            </w:r>
+            <w:proofErr w:type="spellStart"/>
+            <w:r>
+              <w:rPr>
+                <w:rFonts w:ascii="Courier New" w:eastAsia="Courier New" w:hAnsi="Courier New" w:cs="Courier New"/>
+                <w:sz w:val="20"/>
+                <w:szCs w:val="20"/>
+              </w:rPr>
+              <w:t>en</w:t>
+            </w:r>
+            <w:proofErr w:type="spellEnd"/>
+            <w:r>
+              <w:rPr>
+                <w:rFonts w:ascii="Courier New" w:eastAsia="Courier New" w:hAnsi="Courier New" w:cs="Courier New"/>
+                <w:sz w:val="20"/>
+                <w:szCs w:val="20"/>
+              </w:rPr>
+              <w:t xml:space="preserve"> </w:t>
+            </w:r>
+            <w:proofErr w:type="spellStart"/>
+            <w:r>
+              <w:rPr>
+                <w:rFonts w:ascii="Courier New" w:eastAsia="Courier New" w:hAnsi="Courier New" w:cs="Courier New"/>
+                <w:sz w:val="20"/>
+                <w:szCs w:val="20"/>
+              </w:rPr>
+              <w:t>cours</w:t>
+            </w:r>
+            <w:proofErr w:type="spellEnd"/>
           </w:p>
         </w:tc>
         <w:tc>
@@ -12284,15 +12304,25 @@
           <w:p>
             <w:pPr>
               <w:pStyle w:val="TableParagraph"/>
-              <w:spacing w:line="226" w:lineRule="exact"/>
+              <w:spacing w:before="3" w:line="226" w:lineRule="exact"/>
               <w:ind w:right="1"/>
               <w:jc w:val="center"/>
               <w:rPr>
-                <w:rFonts w:ascii="Times New Roman" w:eastAsia="Times New Roman" w:hAnsi="Times New Roman" w:cs="Times New Roman"/>
+                <w:rFonts w:ascii="Courier New" w:eastAsia="Courier New" w:hAnsi="Courier New" w:cs="Courier New"/>
                 <w:sz w:val="20"/>
                 <w:szCs w:val="20"/>
               </w:rPr>
             </w:pPr>
+            <w:bookmarkStart w:id="4" w:name="_GoBack"/>
+            <w:bookmarkEnd w:id="4"/>
+            <w:r>
+              <w:rPr>
+                <w:rFonts w:ascii="Courier New" w:eastAsia="Courier New" w:hAnsi="Courier New" w:cs="Courier New"/>
+                <w:sz w:val="20"/>
+                <w:szCs w:val="20"/>
+              </w:rPr>
+              <w:t>---</w:t>
+            </w:r>
           </w:p>
         </w:tc>
       </w:tr>
@@ -12314,13 +12344,60 @@
             <w:pPr>
               <w:pStyle w:val="TableParagraph"/>
               <w:spacing w:before="3" w:line="223" w:lineRule="exact"/>
-              <w:ind w:left="176"/>
+              <w:ind w:right="1"/>
+              <w:jc w:val="center"/>
               <w:rPr>
                 <w:rFonts w:ascii="Courier New" w:eastAsia="Courier New" w:hAnsi="Courier New" w:cs="Courier New"/>
                 <w:sz w:val="20"/>
                 <w:szCs w:val="20"/>
               </w:rPr>
             </w:pPr>
+            <w:proofErr w:type="spellStart"/>
+            <w:r>
+              <w:rPr>
+                <w:rFonts w:ascii="Courier New" w:eastAsia="Courier New" w:hAnsi="Courier New" w:cs="Courier New"/>
+                <w:sz w:val="20"/>
+                <w:szCs w:val="20"/>
+              </w:rPr>
+              <w:t>Partie</w:t>
+            </w:r>
+            <w:proofErr w:type="spellEnd"/>
+            <w:r>
+              <w:rPr>
+                <w:rFonts w:ascii="Courier New" w:eastAsia="Courier New" w:hAnsi="Courier New" w:cs="Courier New"/>
+                <w:sz w:val="20"/>
+                <w:szCs w:val="20"/>
+              </w:rPr>
+              <w:t xml:space="preserve"> </w:t>
+            </w:r>
+            <w:proofErr w:type="spellStart"/>
+            <w:r>
+              <w:rPr>
+                <w:rFonts w:ascii="Courier New" w:eastAsia="Courier New" w:hAnsi="Courier New" w:cs="Courier New"/>
+                <w:sz w:val="20"/>
+                <w:szCs w:val="20"/>
+              </w:rPr>
+              <w:t>en</w:t>
+            </w:r>
+            <w:proofErr w:type="spellEnd"/>
+            <w:r>
+              <w:rPr>
+                <w:rFonts w:ascii="Courier New" w:eastAsia="Courier New" w:hAnsi="Courier New" w:cs="Courier New"/>
+                <w:sz w:val="20"/>
+                <w:szCs w:val="20"/>
+              </w:rPr>
+              <w:t xml:space="preserve"> </w:t>
+            </w:r>
+            <w:proofErr w:type="spellStart"/>
+            <w:r>
+              <w:rPr>
+                <w:rFonts w:ascii="Courier New" w:eastAsia="Courier New" w:hAnsi="Courier New" w:cs="Courier New"/>
+                <w:sz w:val="20"/>
+                <w:szCs w:val="20"/>
+              </w:rPr>
+              <w:t>cours</w:t>
+            </w:r>
+            <w:proofErr w:type="spellEnd"/>
           </w:p>
         </w:tc>
         <w:tc>
@@ -12345,6 +12422,14 @@
                 <w:szCs w:val="20"/>
               </w:rPr>
             </w:pPr>
+            <w:r>
+              <w:rPr>
+                <w:rFonts w:ascii="Courier New" w:eastAsia="Courier New" w:hAnsi="Courier New" w:cs="Courier New"/>
+                <w:sz w:val="20"/>
+                <w:szCs w:val="20"/>
+              </w:rPr>
+              <w:t>---</w:t>
+            </w:r>
           </w:p>
         </w:tc>
         <w:tc>
@@ -12369,6 +12454,16 @@
                 <w:szCs w:val="20"/>
               </w:rPr>
             </w:pPr>
+            <w:proofErr w:type="spellStart"/>
+            <w:r>
+              <w:rPr>
+                <w:rFonts w:ascii="Courier New" w:eastAsia="Courier New" w:hAnsi="Courier New" w:cs="Courier New"/>
+                <w:sz w:val="20"/>
+                <w:szCs w:val="20"/>
+              </w:rPr>
+              <w:t>etatInitial</w:t>
+            </w:r>
+            <w:proofErr w:type="spellEnd"/>
           </w:p>
         </w:tc>
       </w:tr>
@@ -12852,7 +12947,7 @@
 </file>
 
 <file path=word/endnotes.xml><?xml version="1.0" encoding="utf-8"?>
-<w:endnotes xmlns:wpc="http://schemas.microsoft.com/office/word/2010/wordprocessingCanvas" xmlns:cx="http://schemas.microsoft.com/office/drawing/2014/chartex" xmlns:cx1="http://schemas.microsoft.com/office/drawing/2015/9/8/chartex" xmlns:cx2="http://schemas.microsoft.com/office/drawing/2015/10/21/chartex" xmlns:cx3="http://schemas.microsoft.com/office/drawing/2016/5/9/chartex" xmlns:cx4="http://schemas.microsoft.com/office/drawing/2016/5/10/chartex" xmlns:cx5="http://schemas.microsoft.com/office/drawing/2016/5/11/chartex" xmlns:cx6="http://schemas.microsoft.com/office/drawing/2016/5/12/chartex" xmlns:cx7="http://schemas.microsoft.com/office/drawing/2016/5/13/chartex" xmlns:cx8="http://schemas.microsoft.com/office/drawing/2016/5/14/chartex" xmlns:mc="http://schemas.openxmlformats.org/markup-compatibility/2006" xmlns:aink="http://schemas.microsoft.com/office/drawing/2016/ink" xmlns:am3d="http://schemas.microsoft.com/office/drawing/2017/model3d" xmlns:o="urn:schemas-microsoft-com:office:office" xmlns:r="http://schemas.openxmlformats.org/officeDocument/2006/relationships" xmlns:m="http://schemas.openxmlformats.org/officeDocument/2006/math" xmlns:v="urn:schemas-microsoft-com:vml" xmlns:wp14="http://schemas.microsoft.com/office/word/2010/wordprocessingDrawing" xmlns:wp="http://schemas.openxmlformats.org/drawingml/2006/wordprocessingDrawing" xmlns:w10="urn:schemas-microsoft-com:office:word" xmlns:w="http://schemas.openxmlformats.org/wordprocessingml/2006/main" xmlns:w14="http://schemas.microsoft.com/office/word/2010/wordml" xmlns:w15="http://schemas.microsoft.com/office/word/2012/wordml" xmlns:w16cex="http://schemas.microsoft.com/office/word/2018/wordml/cex" xmlns:w16cid="http://schemas.microsoft.com/office/word/2016/wordml/cid" xmlns:w16="http://schemas.microsoft.com/office/word/2018/wordml" xmlns:w16sdtdh="http://schemas.microsoft.com/office/word/2020/wordml/sdtdatahash" xmlns:w16se="http://schemas.microsoft.com/office/word/2015/wordml/symex" xmlns:wpg="http://schemas.microsoft.com/office/word/2010/wordprocessingGroup" xmlns:wpi="http://schemas.microsoft.com/office/word/2010/wordprocessingInk" xmlns:wne="http://schemas.microsoft.com/office/word/2006/wordml" xmlns:wps="http://schemas.microsoft.com/office/word/2010/wordprocessingShape" mc:Ignorable="w14 w15 w16se w16cid w16 w16cex w16sdtdh wp14">
+<w:endnotes xmlns:wpc="http://schemas.microsoft.com/office/word/2010/wordprocessingCanvas" xmlns:cx="http://schemas.microsoft.com/office/drawing/2014/chartex" xmlns:cx1="http://schemas.microsoft.com/office/drawing/2015/9/8/chartex" xmlns:mc="http://schemas.openxmlformats.org/markup-compatibility/2006" xmlns:o="urn:schemas-microsoft-com:office:office" xmlns:r="http://schemas.openxmlformats.org/officeDocument/2006/relationships" xmlns:m="http://schemas.openxmlformats.org/officeDocument/2006/math" xmlns:v="urn:schemas-microsoft-com:vml" xmlns:wp14="http://schemas.microsoft.com/office/word/2010/wordprocessingDrawing" xmlns:wp="http://schemas.openxmlformats.org/drawingml/2006/wordprocessingDrawing" xmlns:w10="urn:schemas-microsoft-com:office:word" xmlns:w="http://schemas.openxmlformats.org/wordprocessingml/2006/main" xmlns:w14="http://schemas.microsoft.com/office/word/2010/wordml" xmlns:w15="http://schemas.microsoft.com/office/word/2012/wordml" xmlns:w16se="http://schemas.microsoft.com/office/word/2015/wordml/symex" xmlns:wpg="http://schemas.microsoft.com/office/word/2010/wordprocessingGroup" xmlns:wpi="http://schemas.microsoft.com/office/word/2010/wordprocessingInk" xmlns:wne="http://schemas.microsoft.com/office/word/2006/wordml" xmlns:wps="http://schemas.microsoft.com/office/word/2010/wordprocessingShape" mc:Ignorable="w14 w15 w16se wp14">
   <w:endnote w:type="separator" w:id="-1">
     <w:p>
       <w:r>
@@ -12871,7 +12966,7 @@
 </file>
 
 <file path=word/footer1.xml><?xml version="1.0" encoding="utf-8"?>
-<w:ftr xmlns:wpc="http://schemas.microsoft.com/office/word/2010/wordprocessingCanvas" xmlns:cx="http://schemas.microsoft.com/office/drawing/2014/chartex" xmlns:cx1="http://schemas.microsoft.com/office/drawing/2015/9/8/chartex" xmlns:cx2="http://schemas.microsoft.com/office/drawing/2015/10/21/chartex" xmlns:cx3="http://schemas.microsoft.com/office/drawing/2016/5/9/chartex" xmlns:cx4="http://schemas.microsoft.com/office/drawing/2016/5/10/chartex" xmlns:cx5="http://schemas.microsoft.com/office/drawing/2016/5/11/chartex" xmlns:cx6="http://schemas.microsoft.com/office/drawing/2016/5/12/chartex" xmlns:cx7="http://schemas.microsoft.com/office/drawing/2016/5/13/chartex" xmlns:cx8="http://schemas.microsoft.com/office/drawing/2016/5/14/chartex" xmlns:mc="http://schemas.openxmlformats.org/markup-compatibility/2006" xmlns:aink="http://schemas.microsoft.com/office/drawing/2016/ink" xmlns:am3d="http://schemas.microsoft.com/office/drawing/2017/model3d" xmlns:o="urn:schemas-microsoft-com:office:office" xmlns:r="http://schemas.openxmlformats.org/officeDocument/2006/relationships" xmlns:m="http://schemas.openxmlformats.org/officeDocument/2006/math" xmlns:v="urn:schemas-microsoft-com:vml" xmlns:wp14="http://schemas.microsoft.com/office/word/2010/wordprocessingDrawing" xmlns:wp="http://schemas.openxmlformats.org/drawingml/2006/wordprocessingDrawing" xmlns:w10="urn:schemas-microsoft-com:office:word" xmlns:w="http://schemas.openxmlformats.org/wordprocessingml/2006/main" xmlns:w14="http://schemas.microsoft.com/office/word/2010/wordml" xmlns:w15="http://schemas.microsoft.com/office/word/2012/wordml" xmlns:w16cex="http://schemas.microsoft.com/office/word/2018/wordml/cex" xmlns:w16cid="http://schemas.microsoft.com/office/word/2016/wordml/cid" xmlns:w16="http://schemas.microsoft.com/office/word/2018/wordml" xmlns:w16sdtdh="http://schemas.microsoft.com/office/word/2020/wordml/sdtdatahash" xmlns:w16se="http://schemas.microsoft.com/office/word/2015/wordml/symex" xmlns:wpg="http://schemas.microsoft.com/office/word/2010/wordprocessingGroup" xmlns:wpi="http://schemas.microsoft.com/office/word/2010/wordprocessingInk" xmlns:wne="http://schemas.microsoft.com/office/word/2006/wordml" xmlns:wps="http://schemas.microsoft.com/office/word/2010/wordprocessingShape" mc:Ignorable="w14 w15 w16se w16cid w16 w16cex w16sdtdh wp14">
+<w:ftr xmlns:wpc="http://schemas.microsoft.com/office/word/2010/wordprocessingCanvas" xmlns:cx="http://schemas.microsoft.com/office/drawing/2014/chartex" xmlns:cx1="http://schemas.microsoft.com/office/drawing/2015/9/8/chartex" xmlns:mc="http://schemas.openxmlformats.org/markup-compatibility/2006" xmlns:o="urn:schemas-microsoft-com:office:office" xmlns:r="http://schemas.openxmlformats.org/officeDocument/2006/relationships" xmlns:m="http://schemas.openxmlformats.org/officeDocument/2006/math" xmlns:v="urn:schemas-microsoft-com:vml" xmlns:wp14="http://schemas.microsoft.com/office/word/2010/wordprocessingDrawing" xmlns:wp="http://schemas.openxmlformats.org/drawingml/2006/wordprocessingDrawing" xmlns:w10="urn:schemas-microsoft-com:office:word" xmlns:w="http://schemas.openxmlformats.org/wordprocessingml/2006/main" xmlns:w14="http://schemas.microsoft.com/office/word/2010/wordml" xmlns:w15="http://schemas.microsoft.com/office/word/2012/wordml" xmlns:w16se="http://schemas.microsoft.com/office/word/2015/wordml/symex" xmlns:wpg="http://schemas.microsoft.com/office/word/2010/wordprocessingGroup" xmlns:wpi="http://schemas.microsoft.com/office/word/2010/wordprocessingInk" xmlns:wne="http://schemas.microsoft.com/office/word/2006/wordml" xmlns:wps="http://schemas.microsoft.com/office/word/2010/wordprocessingShape" mc:Ignorable="w14 w15 w16se wp14">
   <w:p>
     <w:pPr>
       <w:pStyle w:val="Pieddepage"/>
@@ -13123,7 +13218,7 @@
 </file>
 
 <file path=word/footnotes.xml><?xml version="1.0" encoding="utf-8"?>
-<w:footnotes xmlns:wpc="http://schemas.microsoft.com/office/word/2010/wordprocessingCanvas" xmlns:cx="http://schemas.microsoft.com/office/drawing/2014/chartex" xmlns:cx1="http://schemas.microsoft.com/office/drawing/2015/9/8/chartex" xmlns:cx2="http://schemas.microsoft.com/office/drawing/2015/10/21/chartex" xmlns:cx3="http://schemas.microsoft.com/office/drawing/2016/5/9/chartex" xmlns:cx4="http://schemas.microsoft.com/office/drawing/2016/5/10/chartex" xmlns:cx5="http://schemas.microsoft.com/office/drawing/2016/5/11/chartex" xmlns:cx6="http://schemas.microsoft.com/office/drawing/2016/5/12/chartex" xmlns:cx7="http://schemas.microsoft.com/office/drawing/2016/5/13/chartex" xmlns:cx8="http://schemas.microsoft.com/office/drawing/2016/5/14/chartex" xmlns:mc="http://schemas.openxmlformats.org/markup-compatibility/2006" xmlns:aink="http://schemas.microsoft.com/office/drawing/2016/ink" xmlns:am3d="http://schemas.microsoft.com/office/drawing/2017/model3d" xmlns:o="urn:schemas-microsoft-com:office:office" xmlns:r="http://schemas.openxmlformats.org/officeDocument/2006/relationships" xmlns:m="http://schemas.openxmlformats.org/officeDocument/2006/math" xmlns:v="urn:schemas-microsoft-com:vml" xmlns:wp14="http://schemas.microsoft.com/office/word/2010/wordprocessingDrawing" xmlns:wp="http://schemas.openxmlformats.org/drawingml/2006/wordprocessingDrawing" xmlns:w10="urn:schemas-microsoft-com:office:word" xmlns:w="http://schemas.openxmlformats.org/wordprocessingml/2006/main" xmlns:w14="http://schemas.microsoft.com/office/word/2010/wordml" xmlns:w15="http://schemas.microsoft.com/office/word/2012/wordml" xmlns:w16cex="http://schemas.microsoft.com/office/word/2018/wordml/cex" xmlns:w16cid="http://schemas.microsoft.com/office/word/2016/wordml/cid" xmlns:w16="http://schemas.microsoft.com/office/word/2018/wordml" xmlns:w16sdtdh="http://schemas.microsoft.com/office/word/2020/wordml/sdtdatahash" xmlns:w16se="http://schemas.microsoft.com/office/word/2015/wordml/symex" xmlns:wpg="http://schemas.microsoft.com/office/word/2010/wordprocessingGroup" xmlns:wpi="http://schemas.microsoft.com/office/word/2010/wordprocessingInk" xmlns:wne="http://schemas.microsoft.com/office/word/2006/wordml" xmlns:wps="http://schemas.microsoft.com/office/word/2010/wordprocessingShape" mc:Ignorable="w14 w15 w16se w16cid w16 w16cex w16sdtdh wp14">
+<w:footnotes xmlns:wpc="http://schemas.microsoft.com/office/word/2010/wordprocessingCanvas" xmlns:cx="http://schemas.microsoft.com/office/drawing/2014/chartex" xmlns:cx1="http://schemas.microsoft.com/office/drawing/2015/9/8/chartex" xmlns:mc="http://schemas.openxmlformats.org/markup-compatibility/2006" xmlns:o="urn:schemas-microsoft-com:office:office" xmlns:r="http://schemas.openxmlformats.org/officeDocument/2006/relationships" xmlns:m="http://schemas.openxmlformats.org/officeDocument/2006/math" xmlns:v="urn:schemas-microsoft-com:vml" xmlns:wp14="http://schemas.microsoft.com/office/word/2010/wordprocessingDrawing" xmlns:wp="http://schemas.openxmlformats.org/drawingml/2006/wordprocessingDrawing" xmlns:w10="urn:schemas-microsoft-com:office:word" xmlns:w="http://schemas.openxmlformats.org/wordprocessingml/2006/main" xmlns:w14="http://schemas.microsoft.com/office/word/2010/wordml" xmlns:w15="http://schemas.microsoft.com/office/word/2012/wordml" xmlns:w16se="http://schemas.microsoft.com/office/word/2015/wordml/symex" xmlns:wpg="http://schemas.microsoft.com/office/word/2010/wordprocessingGroup" xmlns:wpi="http://schemas.microsoft.com/office/word/2010/wordprocessingInk" xmlns:wne="http://schemas.microsoft.com/office/word/2006/wordml" xmlns:wps="http://schemas.microsoft.com/office/word/2010/wordprocessingShape" mc:Ignorable="w14 w15 w16se wp14">
   <w:footnote w:type="separator" w:id="-1">
     <w:p>
       <w:r>
@@ -13142,7 +13237,7 @@
 </file>
 
 <file path=word/numbering.xml><?xml version="1.0" encoding="utf-8"?>
-<w:numbering xmlns:wpc="http://schemas.microsoft.com/office/word/2010/wordprocessingCanvas" xmlns:cx="http://schemas.microsoft.com/office/drawing/2014/chartex" xmlns:cx1="http://schemas.microsoft.com/office/drawing/2015/9/8/chartex" xmlns:cx2="http://schemas.microsoft.com/office/drawing/2015/10/21/chartex" xmlns:cx3="http://schemas.microsoft.com/office/drawing/2016/5/9/chartex" xmlns:cx4="http://schemas.microsoft.com/office/drawing/2016/5/10/chartex" xmlns:cx5="http://schemas.microsoft.com/office/drawing/2016/5/11/chartex" xmlns:cx6="http://schemas.microsoft.com/office/drawing/2016/5/12/chartex" xmlns:cx7="http://schemas.microsoft.com/office/drawing/2016/5/13/chartex" xmlns:cx8="http://schemas.microsoft.com/office/drawing/2016/5/14/chartex" xmlns:mc="http://schemas.openxmlformats.org/markup-compatibility/2006" xmlns:aink="http://schemas.microsoft.com/office/drawing/2016/ink" xmlns:am3d="http://schemas.microsoft.com/office/drawing/2017/model3d" xmlns:o="urn:schemas-microsoft-com:office:office" xmlns:r="http://schemas.openxmlformats.org/officeDocument/2006/relationships" xmlns:m="http://schemas.openxmlformats.org/officeDocument/2006/math" xmlns:v="urn:schemas-microsoft-com:vml" xmlns:wp14="http://schemas.microsoft.com/office/word/2010/wordprocessingDrawing" xmlns:wp="http://schemas.openxmlformats.org/drawingml/2006/wordprocessingDrawing" xmlns:w10="urn:schemas-microsoft-com:office:word" xmlns:w="http://schemas.openxmlformats.org/wordprocessingml/2006/main" xmlns:w14="http://schemas.microsoft.com/office/word/2010/wordml" xmlns:w15="http://schemas.microsoft.com/office/word/2012/wordml" xmlns:w16cex="http://schemas.microsoft.com/office/word/2018/wordml/cex" xmlns:w16cid="http://schemas.microsoft.com/office/word/2016/wordml/cid" xmlns:w16="http://schemas.microsoft.com/office/word/2018/wordml" xmlns:w16sdtdh="http://schemas.microsoft.com/office/word/2020/wordml/sdtdatahash" xmlns:w16se="http://schemas.microsoft.com/office/word/2015/wordml/symex" xmlns:wpg="http://schemas.microsoft.com/office/word/2010/wordprocessingGroup" xmlns:wpi="http://schemas.microsoft.com/office/word/2010/wordprocessingInk" xmlns:wne="http://schemas.microsoft.com/office/word/2006/wordml" xmlns:wps="http://schemas.microsoft.com/office/word/2010/wordprocessingShape" mc:Ignorable="w14 w15 w16se w16cid w16 w16cex w16sdtdh wp14">
+<w:numbering xmlns:wpc="http://schemas.microsoft.com/office/word/2010/wordprocessingCanvas" xmlns:cx="http://schemas.microsoft.com/office/drawing/2014/chartex" xmlns:cx1="http://schemas.microsoft.com/office/drawing/2015/9/8/chartex" xmlns:mc="http://schemas.openxmlformats.org/markup-compatibility/2006" xmlns:o="urn:schemas-microsoft-com:office:office" xmlns:r="http://schemas.openxmlformats.org/officeDocument/2006/relationships" xmlns:m="http://schemas.openxmlformats.org/officeDocument/2006/math" xmlns:v="urn:schemas-microsoft-com:vml" xmlns:wp14="http://schemas.microsoft.com/office/word/2010/wordprocessingDrawing" xmlns:wp="http://schemas.openxmlformats.org/drawingml/2006/wordprocessingDrawing" xmlns:w10="urn:schemas-microsoft-com:office:word" xmlns:w="http://schemas.openxmlformats.org/wordprocessingml/2006/main" xmlns:w14="http://schemas.microsoft.com/office/word/2010/wordml" xmlns:w15="http://schemas.microsoft.com/office/word/2012/wordml" xmlns:w16se="http://schemas.microsoft.com/office/word/2015/wordml/symex" xmlns:wpg="http://schemas.microsoft.com/office/word/2010/wordprocessingGroup" xmlns:wpi="http://schemas.microsoft.com/office/word/2010/wordprocessingInk" xmlns:wne="http://schemas.microsoft.com/office/word/2006/wordml" xmlns:wps="http://schemas.microsoft.com/office/word/2010/wordprocessingShape" mc:Ignorable="w14 w15 w16se wp14">
   <w:abstractNum w:abstractNumId="0" w15:restartNumberingAfterBreak="0">
     <w:nsid w:val="01F543FA"/>
     <w:multiLevelType w:val="hybridMultilevel"/>
@@ -15964,83 +16059,83 @@
       </w:rPr>
     </w:lvl>
   </w:abstractNum>
-  <w:num w:numId="1" w16cid:durableId="102312953">
+  <w:num w:numId="1">
     <w:abstractNumId w:val="20"/>
   </w:num>
-  <w:num w:numId="2" w16cid:durableId="1707176879">
+  <w:num w:numId="2">
     <w:abstractNumId w:val="19"/>
   </w:num>
-  <w:num w:numId="3" w16cid:durableId="1276061875">
+  <w:num w:numId="3">
     <w:abstractNumId w:val="11"/>
   </w:num>
-  <w:num w:numId="4" w16cid:durableId="1152133880">
+  <w:num w:numId="4">
     <w:abstractNumId w:val="4"/>
   </w:num>
-  <w:num w:numId="5" w16cid:durableId="517013631">
+  <w:num w:numId="5">
     <w:abstractNumId w:val="23"/>
   </w:num>
-  <w:num w:numId="6" w16cid:durableId="1023438192">
+  <w:num w:numId="6">
     <w:abstractNumId w:val="9"/>
   </w:num>
-  <w:num w:numId="7" w16cid:durableId="298339382">
+  <w:num w:numId="7">
     <w:abstractNumId w:val="16"/>
   </w:num>
-  <w:num w:numId="8" w16cid:durableId="1626615703">
+  <w:num w:numId="8">
     <w:abstractNumId w:val="3"/>
   </w:num>
-  <w:num w:numId="9" w16cid:durableId="2066099395">
+  <w:num w:numId="9">
     <w:abstractNumId w:val="17"/>
   </w:num>
-  <w:num w:numId="10" w16cid:durableId="418915207">
+  <w:num w:numId="10">
     <w:abstractNumId w:val="15"/>
   </w:num>
-  <w:num w:numId="11" w16cid:durableId="2091343642">
+  <w:num w:numId="11">
     <w:abstractNumId w:val="0"/>
   </w:num>
-  <w:num w:numId="12" w16cid:durableId="199897715">
+  <w:num w:numId="12">
     <w:abstractNumId w:val="13"/>
   </w:num>
-  <w:num w:numId="13" w16cid:durableId="1735009018">
+  <w:num w:numId="13">
     <w:abstractNumId w:val="18"/>
   </w:num>
-  <w:num w:numId="14" w16cid:durableId="354624124">
+  <w:num w:numId="14">
     <w:abstractNumId w:val="6"/>
   </w:num>
-  <w:num w:numId="15" w16cid:durableId="1842041551">
+  <w:num w:numId="15">
     <w:abstractNumId w:val="12"/>
   </w:num>
-  <w:num w:numId="16" w16cid:durableId="809788909">
+  <w:num w:numId="16">
     <w:abstractNumId w:val="14"/>
   </w:num>
-  <w:num w:numId="17" w16cid:durableId="2061511786">
+  <w:num w:numId="17">
     <w:abstractNumId w:val="2"/>
   </w:num>
-  <w:num w:numId="18" w16cid:durableId="1102916804">
+  <w:num w:numId="18">
     <w:abstractNumId w:val="8"/>
   </w:num>
-  <w:num w:numId="19" w16cid:durableId="1732540981">
+  <w:num w:numId="19">
     <w:abstractNumId w:val="1"/>
   </w:num>
-  <w:num w:numId="20" w16cid:durableId="812021302">
+  <w:num w:numId="20">
     <w:abstractNumId w:val="5"/>
   </w:num>
-  <w:num w:numId="21" w16cid:durableId="1634216963">
+  <w:num w:numId="21">
     <w:abstractNumId w:val="10"/>
   </w:num>
-  <w:num w:numId="22" w16cid:durableId="1195312094">
+  <w:num w:numId="22">
     <w:abstractNumId w:val="21"/>
   </w:num>
-  <w:num w:numId="23" w16cid:durableId="410977180">
+  <w:num w:numId="23">
     <w:abstractNumId w:val="22"/>
   </w:num>
-  <w:num w:numId="24" w16cid:durableId="1131751546">
+  <w:num w:numId="24">
     <w:abstractNumId w:val="7"/>
   </w:num>
 </w:numbering>
 </file>
 
 <file path=word/styles.xml><?xml version="1.0" encoding="utf-8"?>
-<w:styles xmlns:mc="http://schemas.openxmlformats.org/markup-compatibility/2006" xmlns:r="http://schemas.openxmlformats.org/officeDocument/2006/relationships" xmlns:w="http://schemas.openxmlformats.org/wordprocessingml/2006/main" xmlns:w14="http://schemas.microsoft.com/office/word/2010/wordml" xmlns:w15="http://schemas.microsoft.com/office/word/2012/wordml" xmlns:w16cex="http://schemas.microsoft.com/office/word/2018/wordml/cex" xmlns:w16cid="http://schemas.microsoft.com/office/word/2016/wordml/cid" xmlns:w16="http://schemas.microsoft.com/office/word/2018/wordml" xmlns:w16sdtdh="http://schemas.microsoft.com/office/word/2020/wordml/sdtdatahash" xmlns:w16se="http://schemas.microsoft.com/office/word/2015/wordml/symex" mc:Ignorable="w14 w15 w16se w16cid w16 w16cex w16sdtdh">
+<w:styles xmlns:mc="http://schemas.openxmlformats.org/markup-compatibility/2006" xmlns:r="http://schemas.openxmlformats.org/officeDocument/2006/relationships" xmlns:w="http://schemas.openxmlformats.org/wordprocessingml/2006/main" xmlns:w14="http://schemas.microsoft.com/office/word/2010/wordml" xmlns:w15="http://schemas.microsoft.com/office/word/2012/wordml" xmlns:w16se="http://schemas.microsoft.com/office/word/2015/wordml/symex" mc:Ignorable="w14 w15 w16se">
   <w:docDefaults>
     <w:rPrDefault>
       <w:rPr>
@@ -16056,7 +16151,7 @@
       </w:pPr>
     </w:pPrDefault>
   </w:docDefaults>
-  <w:latentStyles w:defLockedState="0" w:defUIPriority="99" w:defSemiHidden="0" w:defUnhideWhenUsed="0" w:defQFormat="0" w:count="376">
+  <w:latentStyles w:defLockedState="0" w:defUIPriority="99" w:defSemiHidden="0" w:defUnhideWhenUsed="0" w:defQFormat="0" w:count="371">
     <w:lsdException w:name="Normal" w:uiPriority="0" w:qFormat="1"/>
     <w:lsdException w:name="heading 1" w:uiPriority="9" w:qFormat="1"/>
     <w:lsdException w:name="heading 2" w:semiHidden="1" w:uiPriority="9" w:unhideWhenUsed="1" w:qFormat="1"/>
@@ -16162,6 +16257,7 @@
     <w:lsdException w:name="HTML Sample" w:semiHidden="1" w:unhideWhenUsed="1"/>
     <w:lsdException w:name="HTML Typewriter" w:semiHidden="1" w:unhideWhenUsed="1"/>
     <w:lsdException w:name="HTML Variable" w:semiHidden="1" w:unhideWhenUsed="1"/>
+    <w:lsdException w:name="Normal Table" w:semiHidden="1" w:unhideWhenUsed="1"/>
     <w:lsdException w:name="annotation subject" w:semiHidden="1" w:unhideWhenUsed="1"/>
     <w:lsdException w:name="No List" w:semiHidden="1" w:unhideWhenUsed="1"/>
     <w:lsdException w:name="Outline List 1" w:semiHidden="1" w:unhideWhenUsed="1"/>
@@ -16208,8 +16304,10 @@
     <w:lsdException w:name="Table Subtle 2" w:semiHidden="1" w:unhideWhenUsed="1"/>
     <w:lsdException w:name="Table Web 1" w:semiHidden="1" w:unhideWhenUsed="1"/>
     <w:lsdException w:name="Table Web 2" w:semiHidden="1" w:unhideWhenUsed="1"/>
+    <w:lsdException w:name="Table Web 3" w:semiHidden="1" w:unhideWhenUsed="1"/>
     <w:lsdException w:name="Balloon Text" w:semiHidden="1" w:unhideWhenUsed="1"/>
     <w:lsdException w:name="Table Grid" w:uiPriority="39"/>
+    <w:lsdException w:name="Table Theme" w:semiHidden="1" w:unhideWhenUsed="1"/>
     <w:lsdException w:name="Placeholder Text" w:semiHidden="1"/>
     <w:lsdException w:name="No Spacing" w:uiPriority="1" w:qFormat="1"/>
     <w:lsdException w:name="Light Shading" w:uiPriority="60"/>
@@ -16425,11 +16523,6 @@
     <w:lsdException w:name="List Table 5 Dark Accent 6" w:uiPriority="50"/>
     <w:lsdException w:name="List Table 6 Colorful Accent 6" w:uiPriority="51"/>
     <w:lsdException w:name="List Table 7 Colorful Accent 6" w:uiPriority="52"/>
-    <w:lsdException w:name="Mention" w:semiHidden="1" w:unhideWhenUsed="1"/>
-    <w:lsdException w:name="Smart Hyperlink" w:semiHidden="1" w:unhideWhenUsed="1"/>
-    <w:lsdException w:name="Hashtag" w:semiHidden="1" w:unhideWhenUsed="1"/>
-    <w:lsdException w:name="Unresolved Mention" w:semiHidden="1" w:unhideWhenUsed="1"/>
-    <w:lsdException w:name="Smart Link" w:semiHidden="1" w:unhideWhenUsed="1"/>
   </w:latentStyles>
   <w:style w:type="paragraph" w:default="1" w:styleId="Normal">
     <w:name w:val="Normal"/>
@@ -16940,12 +17033,6 @@
 </file>
 
 <file path=customXml/item1.xml><?xml version="1.0" encoding="utf-8"?>
-<p:properties xmlns:p="http://schemas.microsoft.com/office/2006/metadata/properties" xmlns:xsi="http://www.w3.org/2001/XMLSchema-instance" xmlns:pc="http://schemas.microsoft.com/office/infopath/2007/PartnerControls">
-  <documentManagement/>
-</p:properties>
-</file>
-
-<file path=customXml/item2.xml><?xml version="1.0" encoding="utf-8"?>
 <ct:contentTypeSchema xmlns:ct="http://schemas.microsoft.com/office/2006/metadata/contentType" xmlns:ma="http://schemas.microsoft.com/office/2006/metadata/properties/metaAttributes" ct:_="" ma:_="" ma:contentTypeName="Document" ma:contentTypeID="0x01010002D73D50A4EDEC4F9B6BACB825AD14AF" ma:contentTypeVersion="13" ma:contentTypeDescription="Crée un document." ma:contentTypeScope="" ma:versionID="06b7bc7152be63c06ae879c4dc7e7bef">
   <xsd:schema xmlns:xsd="http://www.w3.org/2001/XMLSchema" xmlns:xs="http://www.w3.org/2001/XMLSchema" xmlns:p="http://schemas.microsoft.com/office/2006/metadata/properties" xmlns:ns3="8ef5ee94-fe7d-43de-8014-3e654ec3397f" xmlns:ns4="587b335f-5a9f-40bd-ae52-e26805ec3ebf" targetNamespace="http://schemas.microsoft.com/office/2006/metadata/properties" ma:root="true" ma:fieldsID="6b57190054174335a34d60101c4f0ebc" ns3:_="" ns4:_="">
     <xsd:import namespace="8ef5ee94-fe7d-43de-8014-3e654ec3397f"/>
@@ -17168,6 +17255,12 @@
 </ct:contentTypeSchema>
 </file>
 
+<file path=customXml/item2.xml><?xml version="1.0" encoding="utf-8"?>
+<p:properties xmlns:p="http://schemas.microsoft.com/office/2006/metadata/properties" xmlns:xsi="http://www.w3.org/2001/XMLSchema-instance" xmlns:pc="http://schemas.microsoft.com/office/infopath/2007/PartnerControls">
+  <documentManagement/>
+</p:properties>
+</file>
+
 <file path=customXml/item3.xml><?xml version="1.0" encoding="utf-8"?>
 <?mso-contentType ?>
 <FormTemplates xmlns="http://schemas.microsoft.com/sharepoint/v3/contenttype/forms">
@@ -17182,15 +17275,6 @@
 </file>
 
 <file path=customXml/itemProps1.xml><?xml version="1.0" encoding="utf-8"?>
-<ds:datastoreItem xmlns:ds="http://schemas.openxmlformats.org/officeDocument/2006/customXml" ds:itemID="{609BE703-A0D3-4E14-85F5-148AF4614C53}">
-  <ds:schemaRefs>
-    <ds:schemaRef ds:uri="http://schemas.microsoft.com/office/2006/metadata/properties"/>
-    <ds:schemaRef ds:uri="http://schemas.microsoft.com/office/infopath/2007/PartnerControls"/>
-  </ds:schemaRefs>
-</ds:datastoreItem>
-</file>
-
-<file path=customXml/itemProps2.xml><?xml version="1.0" encoding="utf-8"?>
 <ds:datastoreItem xmlns:ds="http://schemas.openxmlformats.org/officeDocument/2006/customXml" ds:itemID="{6D168706-C78E-491C-B44E-DB5660E75999}">
   <ds:schemaRefs>
     <ds:schemaRef ds:uri="http://schemas.microsoft.com/office/2006/metadata/contentType"/>
@@ -17209,6 +17293,15 @@
 </ds:datastoreItem>
 </file>
 
+<file path=customXml/itemProps2.xml><?xml version="1.0" encoding="utf-8"?>
+<ds:datastoreItem xmlns:ds="http://schemas.openxmlformats.org/officeDocument/2006/customXml" ds:itemID="{609BE703-A0D3-4E14-85F5-148AF4614C53}">
+  <ds:schemaRefs>
+    <ds:schemaRef ds:uri="http://schemas.microsoft.com/office/2006/metadata/properties"/>
+    <ds:schemaRef ds:uri="http://schemas.microsoft.com/office/infopath/2007/PartnerControls"/>
+  </ds:schemaRefs>
+</ds:datastoreItem>
+</file>
+
 <file path=customXml/itemProps3.xml><?xml version="1.0" encoding="utf-8"?>
 <ds:datastoreItem xmlns:ds="http://schemas.openxmlformats.org/officeDocument/2006/customXml" ds:itemID="{D7D2B5DA-34A4-4FDF-978B-0A667D81D26D}">
   <ds:schemaRefs>
@@ -17218,7 +17311,7 @@
 </file>
 
 <file path=customXml/itemProps4.xml><?xml version="1.0" encoding="utf-8"?>
-<ds:datastoreItem xmlns:ds="http://schemas.openxmlformats.org/officeDocument/2006/customXml" ds:itemID="{9AC425E8-2D0D-4341-98F9-0ED2D888A2E6}">
+<ds:datastoreItem xmlns:ds="http://schemas.openxmlformats.org/officeDocument/2006/customXml" ds:itemID="{EDA74EB1-F604-4475-8AE5-E16E54F5EDC2}">
   <ds:schemaRefs>
     <ds:schemaRef ds:uri="http://schemas.openxmlformats.org/officeDocument/2006/bibliography"/>
   </ds:schemaRefs>

</xml_diff>